<commit_message>
docs: Corrección de la url para el fichero de requisitos 3 (Student 3)
</commit_message>
<xml_diff>
--- a/reports/Student#3/03 - Requirements - Student #3.docx
+++ b/reports/Student#3/03 - Requirements - Student #3.docx
@@ -213,7 +213,7 @@
                     <w:rFonts w:asciiTheme="majorHAnsi" w:hAnsiTheme="majorHAnsi" w:cstheme="majorHAnsi"/>
                     <w:lang w:val="pt-PT"/>
                   </w:rPr>
-                  <w:t xml:space="preserve"> https://github.com/https://github.com/DP2-C1-054/Acme-ANS-D01</w:t>
+                  <w:t xml:space="preserve"> https://github.com/DP2-C1-054/Acme-ANS-D01</w:t>
                 </w:r>
               </w:sdtContent>
             </w:sdt>
@@ -343,7 +343,6 @@
                   </w:rPr>
                   <w:t xml:space="preserve"> </w:t>
                 </w:r>
-                <w:proofErr w:type="spellStart"/>
                 <w:r>
                   <w:rPr>
                     <w:rFonts w:asciiTheme="majorHAnsi" w:hAnsiTheme="majorHAnsi" w:cstheme="majorHAnsi"/>
@@ -351,7 +350,6 @@
                   </w:rPr>
                   <w:t>manzurfer</w:t>
                 </w:r>
-                <w:proofErr w:type="spellEnd"/>
                 <w:r>
                   <w:rPr>
                     <w:rFonts w:asciiTheme="majorHAnsi" w:hAnsiTheme="majorHAnsi" w:cstheme="majorHAnsi"/>
@@ -474,7 +472,6 @@
                   </w:rPr>
                   <w:t xml:space="preserve"> </w:t>
                 </w:r>
-                <w:proofErr w:type="spellStart"/>
                 <w:r>
                   <w:rPr>
                     <w:rFonts w:asciiTheme="majorHAnsi" w:hAnsiTheme="majorHAnsi" w:cstheme="majorHAnsi"/>
@@ -482,7 +479,6 @@
                   </w:rPr>
                   <w:t>Developer</w:t>
                 </w:r>
-                <w:proofErr w:type="spellEnd"/>
                 <w:r>
                   <w:rPr>
                     <w:rFonts w:asciiTheme="majorHAnsi" w:hAnsiTheme="majorHAnsi" w:cstheme="majorHAnsi"/>
@@ -579,14 +575,12 @@
                   </w:rPr>
                   <w:t xml:space="preserve">, </w:t>
                 </w:r>
-                <w:proofErr w:type="gramStart"/>
                 <w:r>
                   <w:rPr>
                     <w:rFonts w:asciiTheme="majorHAnsi" w:hAnsiTheme="majorHAnsi" w:cstheme="majorHAnsi"/>
                   </w:rPr>
                   <w:t>2025</w:t>
                 </w:r>
-                <w:proofErr w:type="gramEnd"/>
                 <w:r>
                   <w:rPr>
                     <w:rFonts w:asciiTheme="majorHAnsi" w:hAnsiTheme="majorHAnsi" w:cstheme="majorHAnsi"/>
@@ -7391,7 +7385,7 @@
     <w:charset w:val="00"/>
     <w:family w:val="swiss"/>
     <w:pitch w:val="variable"/>
-    <w:sig w:usb0="E4002EFF" w:usb1="C000247B" w:usb2="00000009" w:usb3="00000000" w:csb0="000001FF" w:csb1="00000000"/>
+    <w:sig w:usb0="E4002EFF" w:usb1="C200247B" w:usb2="00000009" w:usb3="00000000" w:csb0="000001FF" w:csb1="00000000"/>
   </w:font>
   <w:font w:name="Arial">
     <w:panose1 w:val="020B0604020202020204"/>
@@ -7405,7 +7399,7 @@
     <w:charset w:val="00"/>
     <w:family w:val="swiss"/>
     <w:pitch w:val="variable"/>
-    <w:sig w:usb0="E4002EFF" w:usb1="C000247B" w:usb2="00000009" w:usb3="00000000" w:csb0="000001FF" w:csb1="00000000"/>
+    <w:sig w:usb0="E4002EFF" w:usb1="C200247B" w:usb2="00000009" w:usb3="00000000" w:csb0="000001FF" w:csb1="00000000"/>
   </w:font>
   <w:font w:name="Yu Gothic Light">
     <w:altName w:val="游ゴシック Light"/>
@@ -7494,11 +7488,13 @@
     <w:rsid w:val="008B1087"/>
     <w:rsid w:val="008D6165"/>
     <w:rsid w:val="00953D97"/>
+    <w:rsid w:val="009566A6"/>
     <w:rsid w:val="009D5AF9"/>
     <w:rsid w:val="00A222AC"/>
     <w:rsid w:val="00A77351"/>
     <w:rsid w:val="00A77800"/>
     <w:rsid w:val="00BA1063"/>
+    <w:rsid w:val="00BA5414"/>
     <w:rsid w:val="00BE6430"/>
     <w:rsid w:val="00C07145"/>
     <w:rsid w:val="00C42E76"/>

</xml_diff>